<commit_message>
Problemas-soluções (separado por apresentador)
</commit_message>
<xml_diff>
--- a/Documentação/Problemas-soluções.docx
+++ b/Documentação/Problemas-soluções.docx
@@ -18,11 +18,22 @@
           <w:color w:val="333333"/>
           <w:shd w:val="clear" w:color="auto" w:fill="FFFFFF"/>
         </w:rPr>
-        <w:t>Problemas</w:t>
-      </w:r>
-    </w:p>
-    <w:p>
-      <w:pPr>
+        <w:t>Apresentação/Contextualização</w:t>
+      </w:r>
+    </w:p>
+    <w:p>
+      <w:pPr>
+        <w:rPr>
+          <w:rStyle w:val="Forte"/>
+          <w:rFonts w:ascii="Arial" w:hAnsi="Arial" w:cs="Arial"/>
+          <w:b w:val="0"/>
+          <w:bCs w:val="0"/>
+          <w:color w:val="333333"/>
+          <w:u w:val="single"/>
+          <w:shd w:val="clear" w:color="auto" w:fill="FFFFFF"/>
+        </w:rPr>
+      </w:pPr>
+      <w:r>
         <w:rPr>
           <w:rStyle w:val="Forte"/>
           <w:rFonts w:ascii="Arial" w:hAnsi="Arial" w:cs="Arial"/>
@@ -31,8 +42,30 @@
           <w:color w:val="333333"/>
           <w:shd w:val="clear" w:color="auto" w:fill="FFFFFF"/>
         </w:rPr>
-      </w:pPr>
-      <w:r>
+        <w:t>- Responder as perguntas em conjunto, contextualizando o “Case” - Julia</w:t>
+      </w:r>
+    </w:p>
+    <w:p>
+      <w:pPr>
+        <w:rPr>
+          <w:rStyle w:val="Forte"/>
+          <w:rFonts w:ascii="Arial" w:hAnsi="Arial" w:cs="Arial"/>
+          <w:color w:val="333333"/>
+          <w:shd w:val="clear" w:color="auto" w:fill="FFFFFF"/>
+        </w:rPr>
+      </w:pPr>
+      <w:r>
+        <w:rPr>
+          <w:rStyle w:val="Forte"/>
+          <w:rFonts w:ascii="Arial" w:hAnsi="Arial" w:cs="Arial"/>
+          <w:color w:val="333333"/>
+          <w:shd w:val="clear" w:color="auto" w:fill="FFFFFF"/>
+        </w:rPr>
+        <w:t>Problemas</w:t>
+      </w:r>
+    </w:p>
+    <w:p>
+      <w:pPr>
         <w:rPr>
           <w:rStyle w:val="Forte"/>
           <w:rFonts w:ascii="Arial" w:hAnsi="Arial" w:cs="Arial"/>
@@ -41,8 +74,7 @@
           <w:color w:val="333333"/>
           <w:shd w:val="clear" w:color="auto" w:fill="FFFFFF"/>
         </w:rPr>
-        <w:t>1 – Falta de espaço. Pico de pessoas de pessoas em certos em certos horário</w:t>
-      </w:r>
+      </w:pPr>
       <w:r>
         <w:rPr>
           <w:rStyle w:val="Forte"/>
@@ -52,7 +84,7 @@
           <w:color w:val="333333"/>
           <w:shd w:val="clear" w:color="auto" w:fill="FFFFFF"/>
         </w:rPr>
-        <w:t>s</w:t>
+        <w:t>1 – Falta de espaço. Pico de pessoas de pessoas em certos em certos horário</w:t>
       </w:r>
       <w:r>
         <w:rPr>
@@ -63,8 +95,41 @@
           <w:color w:val="333333"/>
           <w:shd w:val="clear" w:color="auto" w:fill="FFFFFF"/>
         </w:rPr>
+        <w:t>s</w:t>
+      </w:r>
+      <w:r>
+        <w:rPr>
+          <w:rStyle w:val="Forte"/>
+          <w:rFonts w:ascii="Arial" w:hAnsi="Arial" w:cs="Arial"/>
+          <w:b w:val="0"/>
+          <w:bCs w:val="0"/>
+          <w:color w:val="333333"/>
+          <w:shd w:val="clear" w:color="auto" w:fill="FFFFFF"/>
+        </w:rPr>
+        <w:t xml:space="preserve"> -</w:t>
+      </w:r>
+      <w:r>
+        <w:rPr>
+          <w:rStyle w:val="Forte"/>
+          <w:rFonts w:ascii="Arial" w:hAnsi="Arial" w:cs="Arial"/>
+          <w:b w:val="0"/>
+          <w:bCs w:val="0"/>
+          <w:color w:val="333333"/>
+          <w:shd w:val="clear" w:color="auto" w:fill="FFFFFF"/>
+        </w:rPr>
         <w:t xml:space="preserve"> </w:t>
       </w:r>
+      <w:r>
+        <w:rPr>
+          <w:rStyle w:val="Forte"/>
+          <w:rFonts w:ascii="Arial" w:hAnsi="Arial" w:cs="Arial"/>
+          <w:b w:val="0"/>
+          <w:bCs w:val="0"/>
+          <w:color w:val="333333"/>
+          <w:shd w:val="clear" w:color="auto" w:fill="FFFFFF"/>
+        </w:rPr>
+        <w:t>Cauê</w:t>
+      </w:r>
     </w:p>
     <w:p>
       <w:pPr>
@@ -78,6 +143,12 @@
         </w:rPr>
         <w:t xml:space="preserve"> 2 – Desorganização no momento de guardar notebooks </w:t>
       </w:r>
+      <w:r>
+        <w:rPr>
+          <w:rFonts w:ascii="Arial" w:hAnsi="Arial" w:cs="Arial"/>
+        </w:rPr>
+        <w:t>- Natã</w:t>
+      </w:r>
     </w:p>
     <w:p>
       <w:pPr>
@@ -91,6 +162,12 @@
         </w:rPr>
         <w:t xml:space="preserve">3 – Salas de aulas com muitos alunos </w:t>
       </w:r>
+      <w:r>
+        <w:rPr>
+          <w:rFonts w:ascii="Arial" w:hAnsi="Arial" w:cs="Arial"/>
+        </w:rPr>
+        <w:t>- Carlos</w:t>
+      </w:r>
     </w:p>
     <w:p>
       <w:pPr>
@@ -116,6 +193,26 @@
         </w:rPr>
         <w:t>micro-ondas</w:t>
       </w:r>
+      <w:r>
+        <w:rPr>
+          <w:rFonts w:ascii="Arial" w:hAnsi="Arial" w:cs="Arial"/>
+        </w:rPr>
+        <w:t xml:space="preserve"> – </w:t>
+      </w:r>
+      <w:proofErr w:type="spellStart"/>
+      <w:r>
+        <w:rPr>
+          <w:rFonts w:ascii="Arial" w:hAnsi="Arial" w:cs="Arial"/>
+        </w:rPr>
+        <w:t>Heric</w:t>
+      </w:r>
+      <w:proofErr w:type="spellEnd"/>
+      <w:r>
+        <w:rPr>
+          <w:rFonts w:ascii="Arial" w:hAnsi="Arial" w:cs="Arial"/>
+        </w:rPr>
+        <w:t xml:space="preserve"> </w:t>
+      </w:r>
     </w:p>
     <w:p>
       <w:pPr>
@@ -129,6 +226,12 @@
         </w:rPr>
         <w:t xml:space="preserve">5 – Fila nos banheiros </w:t>
       </w:r>
+      <w:r>
+        <w:rPr>
+          <w:rFonts w:ascii="Arial" w:hAnsi="Arial" w:cs="Arial"/>
+        </w:rPr>
+        <w:t>- Rafael</w:t>
+      </w:r>
     </w:p>
     <w:p>
       <w:pPr>
@@ -142,6 +245,14 @@
         </w:rPr>
         <w:t>6 -Administração Biblioteca</w:t>
       </w:r>
+      <w:r>
+        <w:rPr>
+          <w:rFonts w:ascii="Arial" w:hAnsi="Arial" w:cs="Arial"/>
+        </w:rPr>
+        <w:t xml:space="preserve"> - Vitor</w:t>
+      </w:r>
+      <w:bookmarkStart w:id="0" w:name="_GoBack"/>
+      <w:bookmarkEnd w:id="0"/>
     </w:p>
     <w:p>
       <w:pPr>
@@ -460,8 +571,6 @@
         </w:rPr>
         <w:t>.</w:t>
       </w:r>
-      <w:bookmarkStart w:id="0" w:name="_GoBack"/>
-      <w:bookmarkEnd w:id="0"/>
     </w:p>
     <w:p>
       <w:pPr>

</xml_diff>